<commit_message>
feat: adicionando projeto do lyra no portfólio
</commit_message>
<xml_diff>
--- a/public/Yuri_Melo_dos_Santos.docx
+++ b/public/Yuri_Melo_dos_Santos.docx
@@ -469,17 +469,15 @@
         <w:rPr>
           <w:rFonts w:ascii="Arimo" w:eastAsia="Arimo" w:hAnsi="Arimo" w:cs="Arimo"/>
           <w:color w:val="000000"/>
-          <w:lang w:val="en-US"/>
-        </w:rPr>
-      </w:pPr>
-      <w:r>
-        <w:rPr>
-          <w:rFonts w:ascii="Times New Roman" w:eastAsia="Times New Roman" w:hAnsi="Times New Roman" w:cs="Times New Roman"/>
-          <w:color w:val="212121"/>
-          <w:spacing w:val="-4"/>
-          <w:sz w:val="18"/>
-          <w:szCs w:val="18"/>
-          <w:lang w:val="en-US"/>
+        </w:rPr>
+      </w:pPr>
+      <w:r>
+        <w:rPr>
+          <w:rFonts w:ascii="Times New Roman" w:eastAsia="Times New Roman" w:hAnsi="Times New Roman" w:cs="Times New Roman"/>
+          <w:color w:val="212121"/>
+          <w:spacing w:val="-4"/>
+          <w:sz w:val="18"/>
+          <w:szCs w:val="18"/>
         </w:rPr>
         <w:t>Jan 2025 —</w:t>
       </w:r>
@@ -490,34 +488,20 @@
           <w:spacing w:val="-7"/>
           <w:sz w:val="18"/>
           <w:szCs w:val="18"/>
-          <w:lang w:val="en-US"/>
         </w:rPr>
         <w:t xml:space="preserve"> </w:t>
       </w:r>
-      <w:proofErr w:type="spellStart"/>
-      <w:r>
-        <w:rPr>
-          <w:rFonts w:ascii="Times New Roman" w:eastAsia="Times New Roman" w:hAnsi="Times New Roman" w:cs="Times New Roman"/>
-          <w:color w:val="212121"/>
-          <w:spacing w:val="-4"/>
-          <w:sz w:val="18"/>
-          <w:szCs w:val="18"/>
-          <w:lang w:val="en-US"/>
-        </w:rPr>
-        <w:t>Presente</w:t>
-      </w:r>
-      <w:proofErr w:type="spellEnd"/>
-      <w:r>
-        <w:rPr>
-          <w:rFonts w:ascii="Times New Roman" w:eastAsia="Times New Roman" w:hAnsi="Times New Roman" w:cs="Times New Roman"/>
-          <w:color w:val="212121"/>
-          <w:spacing w:val="-4"/>
-          <w:sz w:val="18"/>
-          <w:szCs w:val="18"/>
-          <w:lang w:val="en-US"/>
-        </w:rPr>
-        <w:t xml:space="preserve"> </w:t>
-      </w:r>
+      <w:r>
+        <w:rPr>
+          <w:rFonts w:ascii="Times New Roman" w:eastAsia="Times New Roman" w:hAnsi="Times New Roman" w:cs="Times New Roman"/>
+          <w:color w:val="212121"/>
+          <w:spacing w:val="-4"/>
+          <w:sz w:val="18"/>
+          <w:szCs w:val="18"/>
+        </w:rPr>
+        <w:t xml:space="preserve">Presente </w:t>
+      </w:r>
+      <w:proofErr w:type="spellStart"/>
       <w:r>
         <w:rPr>
           <w:rFonts w:ascii="Times New Roman" w:eastAsia="Times New Roman" w:hAnsi="Times New Roman" w:cs="Times New Roman"/>
@@ -525,9 +509,41 @@
           <w:spacing w:val="-4"/>
           <w:sz w:val="22"/>
           <w:szCs w:val="22"/>
-          <w:lang w:val="en-US"/>
-        </w:rPr>
-        <w:t xml:space="preserve">Application Developer, </w:t>
+        </w:rPr>
+        <w:t>Application</w:t>
+      </w:r>
+      <w:proofErr w:type="spellEnd"/>
+      <w:r>
+        <w:rPr>
+          <w:rFonts w:ascii="Times New Roman" w:eastAsia="Times New Roman" w:hAnsi="Times New Roman" w:cs="Times New Roman"/>
+          <w:color w:val="212121"/>
+          <w:spacing w:val="-4"/>
+          <w:sz w:val="22"/>
+          <w:szCs w:val="22"/>
+        </w:rPr>
+        <w:t xml:space="preserve"> </w:t>
+      </w:r>
+      <w:proofErr w:type="spellStart"/>
+      <w:r>
+        <w:rPr>
+          <w:rFonts w:ascii="Times New Roman" w:eastAsia="Times New Roman" w:hAnsi="Times New Roman" w:cs="Times New Roman"/>
+          <w:color w:val="212121"/>
+          <w:spacing w:val="-4"/>
+          <w:sz w:val="22"/>
+          <w:szCs w:val="22"/>
+        </w:rPr>
+        <w:t>Developer</w:t>
+      </w:r>
+      <w:proofErr w:type="spellEnd"/>
+      <w:r>
+        <w:rPr>
+          <w:rFonts w:ascii="Times New Roman" w:eastAsia="Times New Roman" w:hAnsi="Times New Roman" w:cs="Times New Roman"/>
+          <w:color w:val="212121"/>
+          <w:spacing w:val="-4"/>
+          <w:sz w:val="22"/>
+          <w:szCs w:val="22"/>
+        </w:rPr>
+        <w:t xml:space="preserve">, </w:t>
       </w:r>
       <w:r>
         <w:rPr>
@@ -536,7 +552,6 @@
           <w:spacing w:val="-5"/>
           <w:sz w:val="22"/>
           <w:szCs w:val="22"/>
-          <w:lang w:val="en-US"/>
         </w:rPr>
         <w:t xml:space="preserve">3Code (Agile) </w:t>
       </w:r>
@@ -547,28 +562,23 @@
           <w:spacing w:val="-5"/>
           <w:sz w:val="22"/>
           <w:szCs w:val="22"/>
-          <w:lang w:val="en-US"/>
         </w:rPr>
         <w:t>(</w:t>
       </w:r>
-      <w:proofErr w:type="spellStart"/>
-      <w:r>
-        <w:rPr>
-          <w:rFonts w:ascii="Times New Roman" w:eastAsia="Times New Roman" w:hAnsi="Times New Roman" w:cs="Times New Roman"/>
-          <w:color w:val="212121"/>
-          <w:spacing w:val="-2"/>
-          <w:sz w:val="18"/>
-          <w:szCs w:val="18"/>
-          <w:lang w:val="en-US"/>
+      <w:r>
+        <w:rPr>
+          <w:rFonts w:ascii="Times New Roman" w:eastAsia="Times New Roman" w:hAnsi="Times New Roman" w:cs="Times New Roman"/>
+          <w:color w:val="212121"/>
+          <w:spacing w:val="-2"/>
+          <w:sz w:val="18"/>
+          <w:szCs w:val="18"/>
         </w:rPr>
         <w:t>Híbrido</w:t>
       </w:r>
-      <w:proofErr w:type="spellEnd"/>
       <w:r>
         <w:rPr>
           <w:rFonts w:ascii="Arimo" w:eastAsia="Arimo" w:hAnsi="Arimo" w:cs="Arimo"/>
           <w:color w:val="000000"/>
-          <w:lang w:val="en-US"/>
         </w:rPr>
         <w:t>)</w:t>
       </w:r>
@@ -592,29 +602,7 @@
           <w:sz w:val="18"/>
           <w:szCs w:val="18"/>
         </w:rPr>
-        <w:t xml:space="preserve">Atuo no desenvolvimento da plataforma </w:t>
-      </w:r>
-      <w:proofErr w:type="spellStart"/>
-      <w:r>
-        <w:rPr>
-          <w:rFonts w:ascii="Times New Roman" w:eastAsia="Times New Roman" w:hAnsi="Times New Roman" w:cs="Times New Roman"/>
-          <w:color w:val="212121"/>
-          <w:spacing w:val="-4"/>
-          <w:sz w:val="18"/>
-          <w:szCs w:val="18"/>
-        </w:rPr>
-        <w:t>Agile</w:t>
-      </w:r>
-      <w:proofErr w:type="spellEnd"/>
-      <w:r>
-        <w:rPr>
-          <w:rFonts w:ascii="Times New Roman" w:eastAsia="Times New Roman" w:hAnsi="Times New Roman" w:cs="Times New Roman"/>
-          <w:color w:val="212121"/>
-          <w:spacing w:val="-4"/>
-          <w:sz w:val="18"/>
-          <w:szCs w:val="18"/>
-        </w:rPr>
-        <w:t>, sistema interno composto por múltiplos módulos voltados à gestão organizacional. Participo de forma ativa tanto no front-</w:t>
+        <w:t>Atuo no desenvolvimento da plataforma Agile, sistema interno composto por múltiplos módulos voltados à gestão organizacional. Participo de forma ativa tanto no front-</w:t>
       </w:r>
       <w:proofErr w:type="spellStart"/>
       <w:r>
@@ -768,29 +756,7 @@
           <w:sz w:val="18"/>
           <w:szCs w:val="18"/>
         </w:rPr>
-        <w:t xml:space="preserve"> e funcionalidades de negócio. Também fui responsável pelo desenvolvimento do site institucional, da documentação do </w:t>
-      </w:r>
-      <w:proofErr w:type="spellStart"/>
-      <w:r>
-        <w:rPr>
-          <w:rFonts w:ascii="Times New Roman" w:eastAsia="Times New Roman" w:hAnsi="Times New Roman" w:cs="Times New Roman"/>
-          <w:color w:val="212121"/>
-          <w:spacing w:val="-4"/>
-          <w:sz w:val="18"/>
-          <w:szCs w:val="18"/>
-        </w:rPr>
-        <w:t>Agile</w:t>
-      </w:r>
-      <w:proofErr w:type="spellEnd"/>
-      <w:r>
-        <w:rPr>
-          <w:rFonts w:ascii="Times New Roman" w:eastAsia="Times New Roman" w:hAnsi="Times New Roman" w:cs="Times New Roman"/>
-          <w:color w:val="212121"/>
-          <w:spacing w:val="-4"/>
-          <w:sz w:val="18"/>
-          <w:szCs w:val="18"/>
-        </w:rPr>
-        <w:t xml:space="preserve"> utilizando </w:t>
+        <w:t xml:space="preserve"> e funcionalidades de negócio. Também fui responsável pelo desenvolvimento do site institucional, da documentação do Agile utilizando </w:t>
       </w:r>
       <w:proofErr w:type="spellStart"/>
       <w:r>
@@ -1088,10 +1054,635 @@
     </w:p>
     <w:p>
       <w:pPr>
+        <w:spacing w:before="120" w:after="120" w:line="261" w:lineRule="auto"/>
+        <w:rPr>
+          <w:rFonts w:ascii="Times New Roman" w:eastAsia="Times New Roman" w:hAnsi="Times New Roman" w:cs="Times New Roman"/>
+          <w:color w:val="212121"/>
+          <w:spacing w:val="-4"/>
+          <w:sz w:val="18"/>
+          <w:szCs w:val="18"/>
+        </w:rPr>
+      </w:pPr>
+    </w:p>
+    <w:p>
+      <w:pPr>
+        <w:spacing w:before="120" w:after="120" w:line="261" w:lineRule="auto"/>
+        <w:rPr>
+          <w:rFonts w:ascii="Times New Roman" w:eastAsia="Times New Roman" w:hAnsi="Times New Roman" w:cs="Times New Roman"/>
+          <w:color w:val="212121"/>
+          <w:spacing w:val="18"/>
+          <w:sz w:val="17"/>
+          <w:szCs w:val="17"/>
+        </w:rPr>
+      </w:pPr>
+      <w:r>
+        <w:rPr>
+          <w:rFonts w:ascii="Times New Roman" w:eastAsia="Times New Roman" w:hAnsi="Times New Roman" w:cs="Times New Roman"/>
+          <w:color w:val="212121"/>
+          <w:spacing w:val="18"/>
+          <w:sz w:val="17"/>
+          <w:szCs w:val="17"/>
+        </w:rPr>
+        <w:t>PROJETOS PESSOAIS</w:t>
+      </w:r>
+    </w:p>
+    <w:p>
+      <w:pPr>
+        <w:spacing w:before="120" w:after="120" w:line="261" w:lineRule="auto"/>
+        <w:rPr>
+          <w:rFonts w:ascii="Times New Roman" w:eastAsia="Times New Roman" w:hAnsi="Times New Roman" w:cs="Times New Roman"/>
+          <w:color w:val="212121"/>
+          <w:spacing w:val="-4"/>
+          <w:sz w:val="18"/>
+          <w:szCs w:val="18"/>
+        </w:rPr>
+      </w:pPr>
+    </w:p>
+    <w:p>
+      <w:pPr>
+        <w:spacing w:before="120" w:after="120" w:line="360" w:lineRule="auto"/>
+        <w:rPr>
+          <w:rFonts w:ascii="Times New Roman" w:eastAsia="Times New Roman" w:hAnsi="Times New Roman" w:cs="Times New Roman"/>
+          <w:color w:val="212121"/>
+          <w:spacing w:val="-4"/>
+          <w:sz w:val="18"/>
+          <w:szCs w:val="18"/>
+        </w:rPr>
+      </w:pPr>
+      <w:r>
+        <w:rPr>
+          <w:rFonts w:ascii="Times New Roman" w:eastAsia="Times New Roman" w:hAnsi="Times New Roman" w:cs="Times New Roman"/>
+          <w:color w:val="212121"/>
+          <w:spacing w:val="-4"/>
+          <w:sz w:val="18"/>
+          <w:szCs w:val="18"/>
+        </w:rPr>
+        <w:t>2025 | Lyra Chat – Aplicação de Chat em Tempo Real</w:t>
+      </w:r>
+    </w:p>
+    <w:p>
+      <w:pPr>
         <w:spacing w:before="120" w:after="120" w:line="240" w:lineRule="auto"/>
         <w:rPr>
-          <w:lang w:val="en-US"/>
-        </w:rPr>
+          <w:rFonts w:ascii="Times New Roman" w:eastAsia="Times New Roman" w:hAnsi="Times New Roman" w:cs="Times New Roman"/>
+          <w:color w:val="212121"/>
+          <w:spacing w:val="-4"/>
+          <w:sz w:val="18"/>
+          <w:szCs w:val="18"/>
+        </w:rPr>
+      </w:pPr>
+      <w:r>
+        <w:rPr>
+          <w:rFonts w:ascii="Times New Roman" w:eastAsia="Times New Roman" w:hAnsi="Times New Roman" w:cs="Times New Roman"/>
+          <w:color w:val="212121"/>
+          <w:spacing w:val="-4"/>
+          <w:sz w:val="18"/>
+          <w:szCs w:val="18"/>
+        </w:rPr>
+        <w:t xml:space="preserve">Desenvolvi uma aplicação fullstack de conversa entre amigos em tempo real, construída do zero como projeto de consolidação dos conhecimentos adquiridos ao longo de 2025. Este foi meu primeiro projeto fullstack completo em C# .NET, desde a concepção até o </w:t>
+      </w:r>
+      <w:proofErr w:type="spellStart"/>
+      <w:r>
+        <w:rPr>
+          <w:rFonts w:ascii="Times New Roman" w:eastAsia="Times New Roman" w:hAnsi="Times New Roman" w:cs="Times New Roman"/>
+          <w:color w:val="212121"/>
+          <w:spacing w:val="-4"/>
+          <w:sz w:val="18"/>
+          <w:szCs w:val="18"/>
+        </w:rPr>
+        <w:t>deploy</w:t>
+      </w:r>
+      <w:proofErr w:type="spellEnd"/>
+      <w:r>
+        <w:rPr>
+          <w:rFonts w:ascii="Times New Roman" w:eastAsia="Times New Roman" w:hAnsi="Times New Roman" w:cs="Times New Roman"/>
+          <w:color w:val="212121"/>
+          <w:spacing w:val="-4"/>
+          <w:sz w:val="18"/>
+          <w:szCs w:val="18"/>
+        </w:rPr>
+        <w:t xml:space="preserve"> em produção. No front-</w:t>
+      </w:r>
+      <w:proofErr w:type="spellStart"/>
+      <w:r>
+        <w:rPr>
+          <w:rFonts w:ascii="Times New Roman" w:eastAsia="Times New Roman" w:hAnsi="Times New Roman" w:cs="Times New Roman"/>
+          <w:color w:val="212121"/>
+          <w:spacing w:val="-4"/>
+          <w:sz w:val="18"/>
+          <w:szCs w:val="18"/>
+        </w:rPr>
+        <w:t>end</w:t>
+      </w:r>
+      <w:proofErr w:type="spellEnd"/>
+      <w:r>
+        <w:rPr>
+          <w:rFonts w:ascii="Times New Roman" w:eastAsia="Times New Roman" w:hAnsi="Times New Roman" w:cs="Times New Roman"/>
+          <w:color w:val="212121"/>
+          <w:spacing w:val="-4"/>
+          <w:sz w:val="18"/>
+          <w:szCs w:val="18"/>
+        </w:rPr>
+        <w:t xml:space="preserve">, utilizei </w:t>
+      </w:r>
+      <w:proofErr w:type="spellStart"/>
+      <w:r>
+        <w:rPr>
+          <w:rFonts w:ascii="Times New Roman" w:eastAsia="Times New Roman" w:hAnsi="Times New Roman" w:cs="Times New Roman"/>
+          <w:color w:val="212121"/>
+          <w:spacing w:val="-4"/>
+          <w:sz w:val="18"/>
+          <w:szCs w:val="18"/>
+        </w:rPr>
+        <w:t>React</w:t>
+      </w:r>
+      <w:proofErr w:type="spellEnd"/>
+      <w:r>
+        <w:rPr>
+          <w:rFonts w:ascii="Times New Roman" w:eastAsia="Times New Roman" w:hAnsi="Times New Roman" w:cs="Times New Roman"/>
+          <w:color w:val="212121"/>
+          <w:spacing w:val="-4"/>
+          <w:sz w:val="18"/>
+          <w:szCs w:val="18"/>
+        </w:rPr>
+        <w:t xml:space="preserve"> com Vite, </w:t>
+      </w:r>
+      <w:proofErr w:type="spellStart"/>
+      <w:r>
+        <w:rPr>
+          <w:rFonts w:ascii="Times New Roman" w:eastAsia="Times New Roman" w:hAnsi="Times New Roman" w:cs="Times New Roman"/>
+          <w:color w:val="212121"/>
+          <w:spacing w:val="-4"/>
+          <w:sz w:val="18"/>
+          <w:szCs w:val="18"/>
+        </w:rPr>
+        <w:t>TypeScript</w:t>
+      </w:r>
+      <w:proofErr w:type="spellEnd"/>
+      <w:r>
+        <w:rPr>
+          <w:rFonts w:ascii="Times New Roman" w:eastAsia="Times New Roman" w:hAnsi="Times New Roman" w:cs="Times New Roman"/>
+          <w:color w:val="212121"/>
+          <w:spacing w:val="-4"/>
+          <w:sz w:val="18"/>
+          <w:szCs w:val="18"/>
+        </w:rPr>
+        <w:t xml:space="preserve">, </w:t>
+      </w:r>
+      <w:proofErr w:type="spellStart"/>
+      <w:r>
+        <w:rPr>
+          <w:rFonts w:ascii="Times New Roman" w:eastAsia="Times New Roman" w:hAnsi="Times New Roman" w:cs="Times New Roman"/>
+          <w:color w:val="212121"/>
+          <w:spacing w:val="-4"/>
+          <w:sz w:val="18"/>
+          <w:szCs w:val="18"/>
+        </w:rPr>
+        <w:t>ShadCN</w:t>
+      </w:r>
+      <w:proofErr w:type="spellEnd"/>
+      <w:r>
+        <w:rPr>
+          <w:rFonts w:ascii="Times New Roman" w:eastAsia="Times New Roman" w:hAnsi="Times New Roman" w:cs="Times New Roman"/>
+          <w:color w:val="212121"/>
+          <w:spacing w:val="-4"/>
+          <w:sz w:val="18"/>
+          <w:szCs w:val="18"/>
+        </w:rPr>
+        <w:t xml:space="preserve"> UI, </w:t>
+      </w:r>
+      <w:proofErr w:type="spellStart"/>
+      <w:r>
+        <w:rPr>
+          <w:rFonts w:ascii="Times New Roman" w:eastAsia="Times New Roman" w:hAnsi="Times New Roman" w:cs="Times New Roman"/>
+          <w:color w:val="212121"/>
+          <w:spacing w:val="-4"/>
+          <w:sz w:val="18"/>
+          <w:szCs w:val="18"/>
+        </w:rPr>
+        <w:t>Tailwind</w:t>
+      </w:r>
+      <w:proofErr w:type="spellEnd"/>
+      <w:r>
+        <w:rPr>
+          <w:rFonts w:ascii="Times New Roman" w:eastAsia="Times New Roman" w:hAnsi="Times New Roman" w:cs="Times New Roman"/>
+          <w:color w:val="212121"/>
+          <w:spacing w:val="-4"/>
+          <w:sz w:val="18"/>
+          <w:szCs w:val="18"/>
+        </w:rPr>
+        <w:t xml:space="preserve"> CSS, implementando internacionalização (i18n), </w:t>
+      </w:r>
+      <w:proofErr w:type="spellStart"/>
+      <w:r>
+        <w:rPr>
+          <w:rFonts w:ascii="Times New Roman" w:eastAsia="Times New Roman" w:hAnsi="Times New Roman" w:cs="Times New Roman"/>
+          <w:color w:val="212121"/>
+          <w:spacing w:val="-4"/>
+          <w:sz w:val="18"/>
+          <w:szCs w:val="18"/>
+        </w:rPr>
+        <w:t>hooks</w:t>
+      </w:r>
+      <w:proofErr w:type="spellEnd"/>
+      <w:r>
+        <w:rPr>
+          <w:rFonts w:ascii="Times New Roman" w:eastAsia="Times New Roman" w:hAnsi="Times New Roman" w:cs="Times New Roman"/>
+          <w:color w:val="212121"/>
+          <w:spacing w:val="-4"/>
+          <w:sz w:val="18"/>
+          <w:szCs w:val="18"/>
+        </w:rPr>
+        <w:t xml:space="preserve"> personalizados, </w:t>
+      </w:r>
+      <w:proofErr w:type="spellStart"/>
+      <w:r>
+        <w:rPr>
+          <w:rFonts w:ascii="Times New Roman" w:eastAsia="Times New Roman" w:hAnsi="Times New Roman" w:cs="Times New Roman"/>
+          <w:color w:val="212121"/>
+          <w:spacing w:val="-4"/>
+          <w:sz w:val="18"/>
+          <w:szCs w:val="18"/>
+        </w:rPr>
+        <w:t>Auth</w:t>
+      </w:r>
+      <w:proofErr w:type="spellEnd"/>
+      <w:r>
+        <w:rPr>
+          <w:rFonts w:ascii="Times New Roman" w:eastAsia="Times New Roman" w:hAnsi="Times New Roman" w:cs="Times New Roman"/>
+          <w:color w:val="212121"/>
+          <w:spacing w:val="-4"/>
+          <w:sz w:val="18"/>
+          <w:szCs w:val="18"/>
+        </w:rPr>
+        <w:t xml:space="preserve"> </w:t>
+      </w:r>
+      <w:proofErr w:type="spellStart"/>
+      <w:r>
+        <w:rPr>
+          <w:rFonts w:ascii="Times New Roman" w:eastAsia="Times New Roman" w:hAnsi="Times New Roman" w:cs="Times New Roman"/>
+          <w:color w:val="212121"/>
+          <w:spacing w:val="-4"/>
+          <w:sz w:val="18"/>
+          <w:szCs w:val="18"/>
+        </w:rPr>
+        <w:t>Context</w:t>
+      </w:r>
+      <w:proofErr w:type="spellEnd"/>
+      <w:r>
+        <w:rPr>
+          <w:rFonts w:ascii="Times New Roman" w:eastAsia="Times New Roman" w:hAnsi="Times New Roman" w:cs="Times New Roman"/>
+          <w:color w:val="212121"/>
+          <w:spacing w:val="-4"/>
+          <w:sz w:val="18"/>
+          <w:szCs w:val="18"/>
+        </w:rPr>
+        <w:t xml:space="preserve">, validação com </w:t>
+      </w:r>
+      <w:proofErr w:type="spellStart"/>
+      <w:r>
+        <w:rPr>
+          <w:rFonts w:ascii="Times New Roman" w:eastAsia="Times New Roman" w:hAnsi="Times New Roman" w:cs="Times New Roman"/>
+          <w:color w:val="212121"/>
+          <w:spacing w:val="-4"/>
+          <w:sz w:val="18"/>
+          <w:szCs w:val="18"/>
+        </w:rPr>
+        <w:t>Zod</w:t>
+      </w:r>
+      <w:proofErr w:type="spellEnd"/>
+      <w:r>
+        <w:rPr>
+          <w:rFonts w:ascii="Times New Roman" w:eastAsia="Times New Roman" w:hAnsi="Times New Roman" w:cs="Times New Roman"/>
+          <w:color w:val="212121"/>
+          <w:spacing w:val="-4"/>
+          <w:sz w:val="18"/>
+          <w:szCs w:val="18"/>
+        </w:rPr>
+        <w:t xml:space="preserve">, </w:t>
+      </w:r>
+      <w:proofErr w:type="spellStart"/>
+      <w:r>
+        <w:rPr>
+          <w:rFonts w:ascii="Times New Roman" w:eastAsia="Times New Roman" w:hAnsi="Times New Roman" w:cs="Times New Roman"/>
+          <w:color w:val="212121"/>
+          <w:spacing w:val="-4"/>
+          <w:sz w:val="18"/>
+          <w:szCs w:val="18"/>
+        </w:rPr>
+        <w:t>React</w:t>
+      </w:r>
+      <w:proofErr w:type="spellEnd"/>
+      <w:r>
+        <w:rPr>
+          <w:rFonts w:ascii="Times New Roman" w:eastAsia="Times New Roman" w:hAnsi="Times New Roman" w:cs="Times New Roman"/>
+          <w:color w:val="212121"/>
+          <w:spacing w:val="-4"/>
+          <w:sz w:val="18"/>
+          <w:szCs w:val="18"/>
+        </w:rPr>
+        <w:t xml:space="preserve"> Query/</w:t>
+      </w:r>
+      <w:proofErr w:type="spellStart"/>
+      <w:r>
+        <w:rPr>
+          <w:rFonts w:ascii="Times New Roman" w:eastAsia="Times New Roman" w:hAnsi="Times New Roman" w:cs="Times New Roman"/>
+          <w:color w:val="212121"/>
+          <w:spacing w:val="-4"/>
+          <w:sz w:val="18"/>
+          <w:szCs w:val="18"/>
+        </w:rPr>
+        <w:t>TanStack</w:t>
+      </w:r>
+      <w:proofErr w:type="spellEnd"/>
+      <w:r>
+        <w:rPr>
+          <w:rFonts w:ascii="Times New Roman" w:eastAsia="Times New Roman" w:hAnsi="Times New Roman" w:cs="Times New Roman"/>
+          <w:color w:val="212121"/>
+          <w:spacing w:val="-4"/>
+          <w:sz w:val="18"/>
+          <w:szCs w:val="18"/>
+        </w:rPr>
+        <w:t xml:space="preserve"> Query, </w:t>
+      </w:r>
+      <w:proofErr w:type="spellStart"/>
+      <w:r>
+        <w:rPr>
+          <w:rFonts w:ascii="Times New Roman" w:eastAsia="Times New Roman" w:hAnsi="Times New Roman" w:cs="Times New Roman"/>
+          <w:color w:val="212121"/>
+          <w:spacing w:val="-4"/>
+          <w:sz w:val="18"/>
+          <w:szCs w:val="18"/>
+        </w:rPr>
+        <w:t>TanStack</w:t>
+      </w:r>
+      <w:proofErr w:type="spellEnd"/>
+      <w:r>
+        <w:rPr>
+          <w:rFonts w:ascii="Times New Roman" w:eastAsia="Times New Roman" w:hAnsi="Times New Roman" w:cs="Times New Roman"/>
+          <w:color w:val="212121"/>
+          <w:spacing w:val="-4"/>
+          <w:sz w:val="18"/>
+          <w:szCs w:val="18"/>
+        </w:rPr>
+        <w:t xml:space="preserve"> </w:t>
+      </w:r>
+      <w:proofErr w:type="spellStart"/>
+      <w:r>
+        <w:rPr>
+          <w:rFonts w:ascii="Times New Roman" w:eastAsia="Times New Roman" w:hAnsi="Times New Roman" w:cs="Times New Roman"/>
+          <w:color w:val="212121"/>
+          <w:spacing w:val="-4"/>
+          <w:sz w:val="18"/>
+          <w:szCs w:val="18"/>
+        </w:rPr>
+        <w:t>Router</w:t>
+      </w:r>
+      <w:proofErr w:type="spellEnd"/>
+      <w:r>
+        <w:rPr>
+          <w:rFonts w:ascii="Times New Roman" w:eastAsia="Times New Roman" w:hAnsi="Times New Roman" w:cs="Times New Roman"/>
+          <w:color w:val="212121"/>
+          <w:spacing w:val="-4"/>
+          <w:sz w:val="18"/>
+          <w:szCs w:val="18"/>
+        </w:rPr>
+        <w:t xml:space="preserve"> e integração com </w:t>
+      </w:r>
+      <w:proofErr w:type="spellStart"/>
+      <w:r>
+        <w:rPr>
+          <w:rFonts w:ascii="Times New Roman" w:eastAsia="Times New Roman" w:hAnsi="Times New Roman" w:cs="Times New Roman"/>
+          <w:color w:val="212121"/>
+          <w:spacing w:val="-4"/>
+          <w:sz w:val="18"/>
+          <w:szCs w:val="18"/>
+        </w:rPr>
+        <w:t>SignalR</w:t>
+      </w:r>
+      <w:proofErr w:type="spellEnd"/>
+      <w:r>
+        <w:rPr>
+          <w:rFonts w:ascii="Times New Roman" w:eastAsia="Times New Roman" w:hAnsi="Times New Roman" w:cs="Times New Roman"/>
+          <w:color w:val="212121"/>
+          <w:spacing w:val="-4"/>
+          <w:sz w:val="18"/>
+          <w:szCs w:val="18"/>
+        </w:rPr>
+        <w:t xml:space="preserve"> para comunicação em tempo real. A aplicação conta com autenticação via Google </w:t>
+      </w:r>
+      <w:proofErr w:type="spellStart"/>
+      <w:r>
+        <w:rPr>
+          <w:rFonts w:ascii="Times New Roman" w:eastAsia="Times New Roman" w:hAnsi="Times New Roman" w:cs="Times New Roman"/>
+          <w:color w:val="212121"/>
+          <w:spacing w:val="-4"/>
+          <w:sz w:val="18"/>
+          <w:szCs w:val="18"/>
+        </w:rPr>
+        <w:t>OAuth</w:t>
+      </w:r>
+      <w:proofErr w:type="spellEnd"/>
+      <w:r>
+        <w:rPr>
+          <w:rFonts w:ascii="Times New Roman" w:eastAsia="Times New Roman" w:hAnsi="Times New Roman" w:cs="Times New Roman"/>
+          <w:color w:val="212121"/>
+          <w:spacing w:val="-4"/>
+          <w:sz w:val="18"/>
+          <w:szCs w:val="18"/>
+        </w:rPr>
+        <w:t xml:space="preserve"> 2.0 e credenciais padrão, além de interface totalmente responsiva com personalização de tema. No </w:t>
+      </w:r>
+      <w:proofErr w:type="spellStart"/>
+      <w:r>
+        <w:rPr>
+          <w:rFonts w:ascii="Times New Roman" w:eastAsia="Times New Roman" w:hAnsi="Times New Roman" w:cs="Times New Roman"/>
+          <w:color w:val="212121"/>
+          <w:spacing w:val="-4"/>
+          <w:sz w:val="18"/>
+          <w:szCs w:val="18"/>
+        </w:rPr>
+        <w:t>back-end</w:t>
+      </w:r>
+      <w:proofErr w:type="spellEnd"/>
+      <w:r>
+        <w:rPr>
+          <w:rFonts w:ascii="Times New Roman" w:eastAsia="Times New Roman" w:hAnsi="Times New Roman" w:cs="Times New Roman"/>
+          <w:color w:val="212121"/>
+          <w:spacing w:val="-4"/>
+          <w:sz w:val="18"/>
+          <w:szCs w:val="18"/>
+        </w:rPr>
+        <w:t xml:space="preserve">, trabalhei com .NET 8.0, aplicando arquitetura DDD (Domain </w:t>
+      </w:r>
+      <w:proofErr w:type="spellStart"/>
+      <w:r>
+        <w:rPr>
+          <w:rFonts w:ascii="Times New Roman" w:eastAsia="Times New Roman" w:hAnsi="Times New Roman" w:cs="Times New Roman"/>
+          <w:color w:val="212121"/>
+          <w:spacing w:val="-4"/>
+          <w:sz w:val="18"/>
+          <w:szCs w:val="18"/>
+        </w:rPr>
+        <w:t>Driven</w:t>
+      </w:r>
+      <w:proofErr w:type="spellEnd"/>
+      <w:r>
+        <w:rPr>
+          <w:rFonts w:ascii="Times New Roman" w:eastAsia="Times New Roman" w:hAnsi="Times New Roman" w:cs="Times New Roman"/>
+          <w:color w:val="212121"/>
+          <w:spacing w:val="-4"/>
+          <w:sz w:val="18"/>
+          <w:szCs w:val="18"/>
+        </w:rPr>
+        <w:t xml:space="preserve"> Design), Entity Framework, integração com </w:t>
+      </w:r>
+      <w:proofErr w:type="spellStart"/>
+      <w:r>
+        <w:rPr>
+          <w:rFonts w:ascii="Times New Roman" w:eastAsia="Times New Roman" w:hAnsi="Times New Roman" w:cs="Times New Roman"/>
+          <w:color w:val="212121"/>
+          <w:spacing w:val="-4"/>
+          <w:sz w:val="18"/>
+          <w:szCs w:val="18"/>
+        </w:rPr>
+        <w:t>Supabase</w:t>
+      </w:r>
+      <w:proofErr w:type="spellEnd"/>
+      <w:r>
+        <w:rPr>
+          <w:rFonts w:ascii="Times New Roman" w:eastAsia="Times New Roman" w:hAnsi="Times New Roman" w:cs="Times New Roman"/>
+          <w:color w:val="212121"/>
+          <w:spacing w:val="-4"/>
+          <w:sz w:val="18"/>
+          <w:szCs w:val="18"/>
+        </w:rPr>
+        <w:t xml:space="preserve"> para armazenamento de arquivos e PostgreSQL (Neon) como banco de dados. Fui responsável por toda a parte de </w:t>
+      </w:r>
+      <w:proofErr w:type="spellStart"/>
+      <w:r>
+        <w:rPr>
+          <w:rFonts w:ascii="Times New Roman" w:eastAsia="Times New Roman" w:hAnsi="Times New Roman" w:cs="Times New Roman"/>
+          <w:color w:val="212121"/>
+          <w:spacing w:val="-4"/>
+          <w:sz w:val="18"/>
+          <w:szCs w:val="18"/>
+        </w:rPr>
+        <w:t>DevOps</w:t>
+      </w:r>
+      <w:proofErr w:type="spellEnd"/>
+      <w:r>
+        <w:rPr>
+          <w:rFonts w:ascii="Times New Roman" w:eastAsia="Times New Roman" w:hAnsi="Times New Roman" w:cs="Times New Roman"/>
+          <w:color w:val="212121"/>
+          <w:spacing w:val="-4"/>
+          <w:sz w:val="18"/>
+          <w:szCs w:val="18"/>
+        </w:rPr>
+        <w:t xml:space="preserve"> e </w:t>
+      </w:r>
+      <w:proofErr w:type="spellStart"/>
+      <w:r>
+        <w:rPr>
+          <w:rFonts w:ascii="Times New Roman" w:eastAsia="Times New Roman" w:hAnsi="Times New Roman" w:cs="Times New Roman"/>
+          <w:color w:val="212121"/>
+          <w:spacing w:val="-4"/>
+          <w:sz w:val="18"/>
+          <w:szCs w:val="18"/>
+        </w:rPr>
+        <w:t>deploy</w:t>
+      </w:r>
+      <w:proofErr w:type="spellEnd"/>
+      <w:r>
+        <w:rPr>
+          <w:rFonts w:ascii="Times New Roman" w:eastAsia="Times New Roman" w:hAnsi="Times New Roman" w:cs="Times New Roman"/>
+          <w:color w:val="212121"/>
+          <w:spacing w:val="-4"/>
+          <w:sz w:val="18"/>
+          <w:szCs w:val="18"/>
+        </w:rPr>
+        <w:t>, hospedando o front-</w:t>
+      </w:r>
+      <w:proofErr w:type="spellStart"/>
+      <w:r>
+        <w:rPr>
+          <w:rFonts w:ascii="Times New Roman" w:eastAsia="Times New Roman" w:hAnsi="Times New Roman" w:cs="Times New Roman"/>
+          <w:color w:val="212121"/>
+          <w:spacing w:val="-4"/>
+          <w:sz w:val="18"/>
+          <w:szCs w:val="18"/>
+        </w:rPr>
+        <w:t>end</w:t>
+      </w:r>
+      <w:proofErr w:type="spellEnd"/>
+      <w:r>
+        <w:rPr>
+          <w:rFonts w:ascii="Times New Roman" w:eastAsia="Times New Roman" w:hAnsi="Times New Roman" w:cs="Times New Roman"/>
+          <w:color w:val="212121"/>
+          <w:spacing w:val="-4"/>
+          <w:sz w:val="18"/>
+          <w:szCs w:val="18"/>
+        </w:rPr>
+        <w:t xml:space="preserve"> na </w:t>
+      </w:r>
+      <w:proofErr w:type="spellStart"/>
+      <w:r>
+        <w:rPr>
+          <w:rFonts w:ascii="Times New Roman" w:eastAsia="Times New Roman" w:hAnsi="Times New Roman" w:cs="Times New Roman"/>
+          <w:color w:val="212121"/>
+          <w:spacing w:val="-4"/>
+          <w:sz w:val="18"/>
+          <w:szCs w:val="18"/>
+        </w:rPr>
+        <w:t>Vercel</w:t>
+      </w:r>
+      <w:proofErr w:type="spellEnd"/>
+      <w:r>
+        <w:rPr>
+          <w:rFonts w:ascii="Times New Roman" w:eastAsia="Times New Roman" w:hAnsi="Times New Roman" w:cs="Times New Roman"/>
+          <w:color w:val="212121"/>
+          <w:spacing w:val="-4"/>
+          <w:sz w:val="18"/>
+          <w:szCs w:val="18"/>
+        </w:rPr>
+        <w:t xml:space="preserve"> e o </w:t>
+      </w:r>
+      <w:proofErr w:type="spellStart"/>
+      <w:r>
+        <w:rPr>
+          <w:rFonts w:ascii="Times New Roman" w:eastAsia="Times New Roman" w:hAnsi="Times New Roman" w:cs="Times New Roman"/>
+          <w:color w:val="212121"/>
+          <w:spacing w:val="-4"/>
+          <w:sz w:val="18"/>
+          <w:szCs w:val="18"/>
+        </w:rPr>
+        <w:t>back-end</w:t>
+      </w:r>
+      <w:proofErr w:type="spellEnd"/>
+      <w:r>
+        <w:rPr>
+          <w:rFonts w:ascii="Times New Roman" w:eastAsia="Times New Roman" w:hAnsi="Times New Roman" w:cs="Times New Roman"/>
+          <w:color w:val="212121"/>
+          <w:spacing w:val="-4"/>
+          <w:sz w:val="18"/>
+          <w:szCs w:val="18"/>
+        </w:rPr>
+        <w:t xml:space="preserve"> na Railway, com configuração completa de ambientes e variáveis. O projeto incluiu design gráfico e criação de logo em parceria com Paulo Vinicius Leonardo de Souza.</w:t>
+      </w:r>
+    </w:p>
+    <w:p>
+      <w:pPr>
+        <w:spacing w:before="120" w:after="120" w:line="240" w:lineRule="auto"/>
+      </w:pPr>
+    </w:p>
+    <w:p>
+      <w:pPr>
+        <w:spacing w:before="120" w:after="120" w:line="240" w:lineRule="auto"/>
+      </w:pPr>
+    </w:p>
+    <w:p>
+      <w:pPr>
+        <w:spacing w:before="120" w:after="120" w:line="240" w:lineRule="auto"/>
       </w:pPr>
     </w:p>
     <w:p>
@@ -1106,6 +1697,7 @@
           <w:sz w:val="17"/>
           <w:szCs w:val="17"/>
         </w:rPr>
+        <w:lastRenderedPageBreak/>
         <w:t>EXPERIÊNCIA ESTUDANTE</w:t>
       </w:r>
       <w:r>
@@ -1424,7 +2016,6 @@
           <w:rFonts w:ascii="Arimo" w:eastAsia="Arimo" w:hAnsi="Arimo" w:cs="Arimo"/>
           <w:color w:val="000000"/>
         </w:rPr>
-        <w:lastRenderedPageBreak/>
         <w:t xml:space="preserve"> </w:t>
       </w:r>
     </w:p>
@@ -1857,11 +2448,6 @@
       <w:pPr>
         <w:spacing w:before="120" w:after="120" w:line="600" w:lineRule="auto"/>
         <w:rPr>
-          <w:rFonts w:ascii="Times New Roman" w:eastAsia="Times New Roman" w:hAnsi="Times New Roman" w:cs="Times New Roman"/>
-          <w:color w:val="212121"/>
-          <w:spacing w:val="-2"/>
-          <w:sz w:val="18"/>
-          <w:szCs w:val="18"/>
           <w:lang w:val="en-US"/>
         </w:rPr>
       </w:pPr>
@@ -1959,7 +2545,7 @@
           <w:szCs w:val="18"/>
           <w:lang w:val="en-US"/>
         </w:rPr>
-        <w:t xml:space="preserve">, SOLID, Migration, Node.js, </w:t>
+        <w:t xml:space="preserve">, SOLID, DDD, Migration, Node.js, </w:t>
       </w:r>
       <w:proofErr w:type="spellStart"/>
       <w:r>
@@ -2007,7 +2593,7 @@
           <w:szCs w:val="18"/>
           <w:lang w:val="en-US"/>
         </w:rPr>
-        <w:t xml:space="preserve">, HTML, CSS, </w:t>
+        <w:t xml:space="preserve">, PostgreSQL, HTML, CSS, </w:t>
       </w:r>
       <w:proofErr w:type="spellStart"/>
       <w:r>
@@ -2031,8 +2617,9 @@
           <w:szCs w:val="18"/>
           <w:lang w:val="en-US"/>
         </w:rPr>
-        <w:t>, Typescript, SQL, Prisma, Styled Components, React Query,</w:t>
-      </w:r>
+        <w:t xml:space="preserve">, Typescript, SQL, Prisma, Styled Components, React Query, React Router Dom, </w:t>
+      </w:r>
+      <w:proofErr w:type="spellStart"/>
       <w:r>
         <w:rPr>
           <w:rFonts w:ascii="Times New Roman" w:eastAsia="Times New Roman" w:hAnsi="Times New Roman" w:cs="Times New Roman"/>
@@ -2042,9 +2629,9 @@
           <w:szCs w:val="18"/>
           <w:lang w:val="en-US"/>
         </w:rPr>
-        <w:t xml:space="preserve"> React Router Dom, </w:t>
-      </w:r>
-      <w:proofErr w:type="spellStart"/>
+        <w:t>Tanstack</w:t>
+      </w:r>
+      <w:proofErr w:type="spellEnd"/>
       <w:r>
         <w:rPr>
           <w:rFonts w:ascii="Times New Roman" w:eastAsia="Times New Roman" w:hAnsi="Times New Roman" w:cs="Times New Roman"/>
@@ -2054,9 +2641,9 @@
           <w:szCs w:val="18"/>
           <w:lang w:val="en-US"/>
         </w:rPr>
-        <w:t>Tanstack</w:t>
-      </w:r>
-      <w:proofErr w:type="spellEnd"/>
+        <w:t xml:space="preserve"> Router, React Hook Form, React Native, Expo, mongoose, Zod, </w:t>
+      </w:r>
+      <w:proofErr w:type="spellStart"/>
       <w:r>
         <w:rPr>
           <w:rFonts w:ascii="Times New Roman" w:eastAsia="Times New Roman" w:hAnsi="Times New Roman" w:cs="Times New Roman"/>
@@ -2066,8 +2653,9 @@
           <w:szCs w:val="18"/>
           <w:lang w:val="en-US"/>
         </w:rPr>
-        <w:t xml:space="preserve"> Rout</w:t>
-      </w:r>
+        <w:t>SignalR</w:t>
+      </w:r>
+      <w:proofErr w:type="spellEnd"/>
       <w:r>
         <w:rPr>
           <w:rFonts w:ascii="Times New Roman" w:eastAsia="Times New Roman" w:hAnsi="Times New Roman" w:cs="Times New Roman"/>
@@ -2077,8 +2665,9 @@
           <w:szCs w:val="18"/>
           <w:lang w:val="en-US"/>
         </w:rPr>
-        <w:t>er,</w:t>
-      </w:r>
+        <w:t xml:space="preserve">, OAuth 2.0, </w:t>
+      </w:r>
+      <w:proofErr w:type="spellStart"/>
       <w:r>
         <w:rPr>
           <w:rFonts w:ascii="Times New Roman" w:eastAsia="Times New Roman" w:hAnsi="Times New Roman" w:cs="Times New Roman"/>
@@ -2088,8 +2677,9 @@
           <w:szCs w:val="18"/>
           <w:lang w:val="en-US"/>
         </w:rPr>
-        <w:t xml:space="preserve"> React Hook Form, React</w:t>
-      </w:r>
+        <w:t>Supabase</w:t>
+      </w:r>
+      <w:proofErr w:type="spellEnd"/>
       <w:r>
         <w:rPr>
           <w:rFonts w:ascii="Times New Roman" w:eastAsia="Times New Roman" w:hAnsi="Times New Roman" w:cs="Times New Roman"/>
@@ -2099,88 +2689,8 @@
           <w:szCs w:val="18"/>
           <w:lang w:val="en-US"/>
         </w:rPr>
-        <w:t xml:space="preserve"> </w:t>
-      </w:r>
-      <w:r>
-        <w:rPr>
-          <w:rFonts w:ascii="Times New Roman" w:eastAsia="Times New Roman" w:hAnsi="Times New Roman" w:cs="Times New Roman"/>
-          <w:color w:val="212121"/>
-          <w:spacing w:val="-2"/>
-          <w:sz w:val="18"/>
-          <w:szCs w:val="18"/>
-          <w:lang w:val="en-US"/>
-        </w:rPr>
-        <w:t xml:space="preserve">Native, </w:t>
-      </w:r>
-      <w:r>
-        <w:rPr>
-          <w:rFonts w:ascii="Times New Roman" w:eastAsia="Times New Roman" w:hAnsi="Times New Roman" w:cs="Times New Roman"/>
-          <w:color w:val="212121"/>
-          <w:spacing w:val="-2"/>
-          <w:sz w:val="18"/>
-          <w:szCs w:val="18"/>
-          <w:lang w:val="en-US"/>
-        </w:rPr>
-        <w:t>Expo</w:t>
-      </w:r>
-      <w:r>
-        <w:rPr>
-          <w:rFonts w:ascii="Times New Roman" w:eastAsia="Times New Roman" w:hAnsi="Times New Roman" w:cs="Times New Roman"/>
-          <w:color w:val="212121"/>
-          <w:spacing w:val="-2"/>
-          <w:sz w:val="18"/>
-          <w:szCs w:val="18"/>
-          <w:lang w:val="en-US"/>
-        </w:rPr>
-        <w:t xml:space="preserve">, </w:t>
-      </w:r>
-      <w:r>
-        <w:rPr>
-          <w:rFonts w:ascii="Times New Roman" w:eastAsia="Times New Roman" w:hAnsi="Times New Roman" w:cs="Times New Roman"/>
-          <w:color w:val="212121"/>
-          <w:spacing w:val="-2"/>
-          <w:sz w:val="18"/>
-          <w:szCs w:val="18"/>
-          <w:lang w:val="en-US"/>
-        </w:rPr>
-        <w:t>mongoose</w:t>
-      </w:r>
-      <w:r>
-        <w:rPr>
-          <w:rFonts w:ascii="Times New Roman" w:eastAsia="Times New Roman" w:hAnsi="Times New Roman" w:cs="Times New Roman"/>
-          <w:color w:val="212121"/>
-          <w:spacing w:val="-2"/>
-          <w:sz w:val="18"/>
-          <w:szCs w:val="18"/>
-          <w:lang w:val="en-US"/>
-        </w:rPr>
-        <w:t>, Zod, Figma</w:t>
-      </w:r>
-      <w:r>
-        <w:rPr>
-          <w:rFonts w:ascii="Times New Roman" w:eastAsia="Times New Roman" w:hAnsi="Times New Roman" w:cs="Times New Roman"/>
-          <w:color w:val="212121"/>
-          <w:spacing w:val="-2"/>
-          <w:sz w:val="18"/>
-          <w:szCs w:val="18"/>
-          <w:lang w:val="en-US"/>
-        </w:rPr>
-        <w:t>.</w:t>
-      </w:r>
-    </w:p>
-    <w:p>
-      <w:pPr>
-        <w:rPr>
-          <w:lang w:val="en-US"/>
-        </w:rPr>
-      </w:pPr>
-    </w:p>
-    <w:p>
-      <w:pPr>
-        <w:rPr>
-          <w:lang w:val="en-US"/>
-        </w:rPr>
-      </w:pPr>
+        <w:t>, Figma.</w:t>
+      </w:r>
     </w:p>
     <w:p>
       <w:pPr>

</xml_diff>